<commit_message>
Aktualizacja dokumentacji i poprawki w zmiennych globalnych (tylko gen), usunięcie nieużywanych funkcji algorytmu genetycznego. Dodna wersja doc, pdf nieaktualny.
</commit_message>
<xml_diff>
--- a/doc/Marketing Przemysłowy.docx
+++ b/doc/Marketing Przemysłowy.docx
@@ -2418,7 +2418,15 @@
           <w:szCs w:val="24"/>
           <w:lang w:eastAsia="pl-PL"/>
         </w:rPr>
-        <w:br/>
+        <w:t xml:space="preserve"> </w:t>
+      </w:r>
+      <w:r>
+        <w:rPr>
+          <w:rFonts w:ascii="Times New Roman" w:eastAsia="Times New Roman" w:hAnsi="Times New Roman" w:cs="Times New Roman"/>
+          <w:sz w:val="24"/>
+          <w:szCs w:val="24"/>
+          <w:lang w:eastAsia="pl-PL"/>
+        </w:rPr>
         <w:t xml:space="preserve">Każda ma: </w:t>
       </w:r>
     </w:p>
@@ -2739,7 +2747,7 @@
                 <w:szCs w:val="24"/>
                 <w:lang w:eastAsia="pl-PL"/>
               </w:rPr>
-              <w:t>X</w:t>
+              <w:t xml:space="preserve"> </w:t>
             </w:r>
           </w:p>
         </w:tc>
@@ -4205,6 +4213,10 @@
       <w:tblPr>
         <w:tblW w:w="0" w:type="auto"/>
         <w:tblCellSpacing w:w="15" w:type="dxa"/>
+        <w:tblBorders>
+          <w:insideH w:val="single" w:sz="4" w:space="0" w:color="auto"/>
+          <w:insideV w:val="single" w:sz="4" w:space="0" w:color="auto"/>
+        </w:tblBorders>
         <w:tblCellMar>
           <w:top w:w="15" w:type="dxa"/>
           <w:left w:w="15" w:type="dxa"/>
@@ -4214,14 +4226,14 @@
         <w:tblLook w:val="04A0"/>
       </w:tblPr>
       <w:tblGrid>
-        <w:gridCol w:w="409"/>
-        <w:gridCol w:w="314"/>
-        <w:gridCol w:w="314"/>
-        <w:gridCol w:w="300"/>
-        <w:gridCol w:w="314"/>
-        <w:gridCol w:w="394"/>
-        <w:gridCol w:w="569"/>
-        <w:gridCol w:w="315"/>
+        <w:gridCol w:w="419"/>
+        <w:gridCol w:w="334"/>
+        <w:gridCol w:w="334"/>
+        <w:gridCol w:w="320"/>
+        <w:gridCol w:w="334"/>
+        <w:gridCol w:w="414"/>
+        <w:gridCol w:w="589"/>
+        <w:gridCol w:w="325"/>
       </w:tblGrid>
       <w:tr>
         <w:trPr>
@@ -4744,7 +4756,7 @@
         </w:rPr>
         <w:t xml:space="preserve">Jest to algorytm heurystyczny z 2004 roku, bazujący na obserwacji zachowania pszczół w ich naturalnym środowisku. Informacje zaczerpnięte zostały ze strony </w:t>
       </w:r>
-      <w:hyperlink r:id="rId7" w:tooltip="http://www.bees-algorithm.com/modules/1/0.php" w:history="1">
+      <w:hyperlink r:id="rId8" w:tooltip="http://www.bees-algorithm.com/modules/1/0.php" w:history="1">
         <w:r>
           <w:rPr>
             <w:rFonts w:ascii="Times New Roman" w:eastAsia="Times New Roman" w:hAnsi="Times New Roman" w:cs="Times New Roman"/>
@@ -4815,7 +4827,7 @@
         </w:rPr>
         <w:t xml:space="preserve">Rój w celu zapewnienia pożywienia, w pierwszej kolejności wysyła pszczoły - zwiadowców. Zwiadowcy po znalezieniu źródła pokarmu wracają do ula. Następnie za pomocą </w:t>
       </w:r>
-      <w:hyperlink r:id="rId8" w:tooltip="http://pl.wikipedia.org/wiki/Ta%C5%84ce_pszcz%C3%B3%C5%82" w:history="1">
+      <w:hyperlink r:id="rId9" w:tooltip="http://pl.wikipedia.org/wiki/Ta%C5%84ce_pszcz%C3%B3%C5%82" w:history="1">
         <w:r>
           <w:rPr>
             <w:rFonts w:ascii="Times New Roman" w:eastAsia="Times New Roman" w:hAnsi="Times New Roman" w:cs="Times New Roman"/>
@@ -6270,15 +6282,18 @@
         </w:rPr>
         <w:t>Przyrost feromonu dla krawędzi (i,j) należącej do ścieżki s jest obliczany z wykorzystaniem wspólnej dla wszystkich trzech algorytmów funkcji oceny:</w:t>
       </w:r>
-      <w:r>
-        <w:rPr>
-          <w:rFonts w:ascii="Times New Roman" w:eastAsia="Times New Roman" w:hAnsi="Times New Roman" w:cs="Times New Roman"/>
-          <w:sz w:val="24"/>
-          <w:szCs w:val="24"/>
-          <w:lang w:eastAsia="pl-PL"/>
-        </w:rPr>
-        <w:br/>
-      </w:r>
+    </w:p>
+    <w:p>
+      <w:pPr>
+        <w:spacing w:before="100" w:beforeAutospacing="1" w:after="100" w:afterAutospacing="1" w:line="240" w:lineRule="auto"/>
+        <w:jc w:val="both"/>
+        <w:rPr>
+          <w:rFonts w:ascii="Times New Roman" w:eastAsia="Times New Roman" w:hAnsi="Times New Roman" w:cs="Times New Roman"/>
+          <w:sz w:val="24"/>
+          <w:szCs w:val="24"/>
+          <w:lang w:eastAsia="pl-PL"/>
+        </w:rPr>
+      </w:pPr>
       <w:r>
         <w:rPr>
           <w:rFonts w:ascii="Courier New" w:eastAsia="Times New Roman" w:hAnsi="Courier New" w:cs="Courier New"/>
@@ -6365,6 +6380,7 @@
           <w:szCs w:val="27"/>
           <w:lang w:eastAsia="pl-PL"/>
         </w:rPr>
+        <w:lastRenderedPageBreak/>
         <w:t>Realizacja</w:t>
       </w:r>
       <w:bookmarkEnd w:id="19"/>
@@ -6393,7 +6409,6 @@
           <w:szCs w:val="24"/>
           <w:lang w:eastAsia="pl-PL"/>
         </w:rPr>
-        <w:lastRenderedPageBreak/>
         <w:t>Problem dominacji jednej ścieżki</w:t>
       </w:r>
       <w:bookmarkEnd w:id="20"/>
@@ -6520,7 +6535,6 @@
     <w:p>
       <w:pPr>
         <w:spacing w:before="100" w:beforeAutospacing="1" w:after="100" w:afterAutospacing="1" w:line="240" w:lineRule="auto"/>
-        <w:jc w:val="both"/>
         <w:rPr>
           <w:rFonts w:ascii="Times New Roman" w:eastAsia="Times New Roman" w:hAnsi="Times New Roman" w:cs="Times New Roman"/>
           <w:sz w:val="24"/>
@@ -6641,7 +6655,6 @@
     <w:p>
       <w:pPr>
         <w:spacing w:before="100" w:beforeAutospacing="1" w:after="100" w:afterAutospacing="1" w:line="240" w:lineRule="auto"/>
-        <w:jc w:val="both"/>
         <w:rPr>
           <w:rFonts w:ascii="Times New Roman" w:eastAsia="Times New Roman" w:hAnsi="Times New Roman" w:cs="Times New Roman"/>
           <w:sz w:val="24"/>
@@ -6771,7 +6784,6 @@
     <w:p>
       <w:pPr>
         <w:spacing w:before="100" w:beforeAutospacing="1" w:after="100" w:afterAutospacing="1" w:line="240" w:lineRule="auto"/>
-        <w:jc w:val="both"/>
         <w:rPr>
           <w:rFonts w:ascii="Times New Roman" w:eastAsia="Times New Roman" w:hAnsi="Times New Roman" w:cs="Times New Roman"/>
           <w:sz w:val="24"/>
@@ -6871,7 +6883,6 @@
     <w:p>
       <w:pPr>
         <w:spacing w:before="100" w:beforeAutospacing="1" w:after="100" w:afterAutospacing="1" w:line="240" w:lineRule="auto"/>
-        <w:jc w:val="both"/>
         <w:rPr>
           <w:rFonts w:ascii="Times New Roman" w:eastAsia="Times New Roman" w:hAnsi="Times New Roman" w:cs="Times New Roman"/>
           <w:sz w:val="24"/>
@@ -6986,6 +6997,7 @@
           <w:szCs w:val="24"/>
           <w:lang w:eastAsia="pl-PL"/>
         </w:rPr>
+        <w:lastRenderedPageBreak/>
         <w:t>Parowanie i zwiększanie feromonu ogólnego</w:t>
       </w:r>
       <w:bookmarkEnd w:id="26"/>
@@ -7008,14 +7020,12 @@
           <w:szCs w:val="24"/>
           <w:lang w:eastAsia="pl-PL"/>
         </w:rPr>
-        <w:lastRenderedPageBreak/>
         <w:t xml:space="preserve">W pamięci przechowywane są jednocześnie dwa zestawy feromonów - ogólny i populacyjny. Podczas poruszania się (podejmowania decyzji) bierzemy pod uwagę tylko ogólny. Feromon odkładany na ścieżkach przez kolejne mrówki jest zapamiętywany jako populacyjny. Kiedy przez graf przejdzie cała populacja, zostaje on dodany do feromonu ogólnego i wyzerowany. </w:t>
       </w:r>
     </w:p>
     <w:p>
       <w:pPr>
         <w:spacing w:before="100" w:beforeAutospacing="1" w:after="100" w:afterAutospacing="1" w:line="240" w:lineRule="auto"/>
-        <w:jc w:val="both"/>
         <w:rPr>
           <w:rFonts w:ascii="Times New Roman" w:eastAsia="Times New Roman" w:hAnsi="Times New Roman" w:cs="Times New Roman"/>
           <w:sz w:val="24"/>
@@ -7078,7 +7088,6 @@
     <w:p>
       <w:pPr>
         <w:spacing w:before="100" w:beforeAutospacing="1" w:after="100" w:afterAutospacing="1" w:line="240" w:lineRule="auto"/>
-        <w:jc w:val="both"/>
         <w:rPr>
           <w:rFonts w:ascii="Times New Roman" w:eastAsia="Times New Roman" w:hAnsi="Times New Roman" w:cs="Times New Roman"/>
           <w:sz w:val="24"/>
@@ -7788,6 +7797,10 @@
       <w:tblPr>
         <w:tblW w:w="0" w:type="auto"/>
         <w:tblCellSpacing w:w="15" w:type="dxa"/>
+        <w:tblBorders>
+          <w:insideH w:val="single" w:sz="4" w:space="0" w:color="auto"/>
+          <w:insideV w:val="single" w:sz="4" w:space="0" w:color="auto"/>
+        </w:tblBorders>
         <w:tblCellMar>
           <w:top w:w="15" w:type="dxa"/>
           <w:left w:w="15" w:type="dxa"/>
@@ -7797,11 +7810,11 @@
         <w:tblLook w:val="04A0"/>
       </w:tblPr>
       <w:tblGrid>
-        <w:gridCol w:w="195"/>
-        <w:gridCol w:w="180"/>
-        <w:gridCol w:w="180"/>
-        <w:gridCol w:w="180"/>
-        <w:gridCol w:w="195"/>
+        <w:gridCol w:w="205"/>
+        <w:gridCol w:w="200"/>
+        <w:gridCol w:w="200"/>
+        <w:gridCol w:w="200"/>
+        <w:gridCol w:w="205"/>
       </w:tblGrid>
       <w:tr>
         <w:trPr>
@@ -8232,6 +8245,10 @@
       <w:tblPr>
         <w:tblW w:w="0" w:type="auto"/>
         <w:tblCellSpacing w:w="15" w:type="dxa"/>
+        <w:tblBorders>
+          <w:insideH w:val="single" w:sz="4" w:space="0" w:color="auto"/>
+          <w:insideV w:val="single" w:sz="4" w:space="0" w:color="auto"/>
+        </w:tblBorders>
         <w:tblCellMar>
           <w:top w:w="15" w:type="dxa"/>
           <w:left w:w="15" w:type="dxa"/>
@@ -8241,11 +8258,11 @@
         <w:tblLook w:val="04A0"/>
       </w:tblPr>
       <w:tblGrid>
-        <w:gridCol w:w="195"/>
-        <w:gridCol w:w="180"/>
-        <w:gridCol w:w="180"/>
-        <w:gridCol w:w="180"/>
-        <w:gridCol w:w="195"/>
+        <w:gridCol w:w="205"/>
+        <w:gridCol w:w="200"/>
+        <w:gridCol w:w="200"/>
+        <w:gridCol w:w="200"/>
+        <w:gridCol w:w="205"/>
       </w:tblGrid>
       <w:tr>
         <w:trPr>
@@ -8583,6 +8600,10 @@
       <w:tblPr>
         <w:tblW w:w="0" w:type="auto"/>
         <w:tblCellSpacing w:w="15" w:type="dxa"/>
+        <w:tblBorders>
+          <w:insideH w:val="single" w:sz="4" w:space="0" w:color="auto"/>
+          <w:insideV w:val="single" w:sz="4" w:space="0" w:color="auto"/>
+        </w:tblBorders>
         <w:tblCellMar>
           <w:top w:w="15" w:type="dxa"/>
           <w:left w:w="15" w:type="dxa"/>
@@ -8592,11 +8613,11 @@
         <w:tblLook w:val="04A0"/>
       </w:tblPr>
       <w:tblGrid>
-        <w:gridCol w:w="195"/>
-        <w:gridCol w:w="180"/>
-        <w:gridCol w:w="180"/>
-        <w:gridCol w:w="180"/>
-        <w:gridCol w:w="195"/>
+        <w:gridCol w:w="205"/>
+        <w:gridCol w:w="200"/>
+        <w:gridCol w:w="200"/>
+        <w:gridCol w:w="200"/>
+        <w:gridCol w:w="205"/>
       </w:tblGrid>
       <w:tr>
         <w:trPr>
@@ -9115,6 +9136,10 @@
       <w:tblPr>
         <w:tblW w:w="0" w:type="auto"/>
         <w:tblCellSpacing w:w="15" w:type="dxa"/>
+        <w:tblBorders>
+          <w:insideH w:val="single" w:sz="4" w:space="0" w:color="auto"/>
+          <w:insideV w:val="single" w:sz="4" w:space="0" w:color="auto"/>
+        </w:tblBorders>
         <w:tblCellMar>
           <w:top w:w="15" w:type="dxa"/>
           <w:left w:w="15" w:type="dxa"/>
@@ -9124,11 +9149,11 @@
         <w:tblLook w:val="04A0"/>
       </w:tblPr>
       <w:tblGrid>
-        <w:gridCol w:w="195"/>
-        <w:gridCol w:w="180"/>
-        <w:gridCol w:w="180"/>
-        <w:gridCol w:w="180"/>
-        <w:gridCol w:w="195"/>
+        <w:gridCol w:w="205"/>
+        <w:gridCol w:w="200"/>
+        <w:gridCol w:w="200"/>
+        <w:gridCol w:w="200"/>
+        <w:gridCol w:w="205"/>
       </w:tblGrid>
       <w:tr>
         <w:trPr>
@@ -9834,49 +9859,124 @@
           <w:szCs w:val="24"/>
           <w:lang w:eastAsia="pl-PL"/>
         </w:rPr>
-        <w:t xml:space="preserve">Pierwszy punkt obrazuje, jak środowisko wpływa na przetrwanie populacji. W wyniku selekcji zostaną wyeliminowane osobniki o najgorszych wartościach funkcji przystosowania. Na ilość przetrwanych osobników wpływ będzie mieć pojemność środowiska Vs. W naszym algorytmie eliminować będziemy Ws najgorszych osobników, gdzie Vs + Ws = Ps, Ps oznacza wielkość populacji. </w:t>
-      </w:r>
-    </w:p>
-    <w:p>
-      <w:pPr>
-        <w:spacing w:before="100" w:beforeAutospacing="1" w:after="100" w:afterAutospacing="1" w:line="240" w:lineRule="auto"/>
-        <w:jc w:val="both"/>
-        <w:rPr>
-          <w:rFonts w:ascii="Times New Roman" w:eastAsia="Times New Roman" w:hAnsi="Times New Roman" w:cs="Times New Roman"/>
-          <w:sz w:val="24"/>
-          <w:szCs w:val="24"/>
-          <w:lang w:eastAsia="pl-PL"/>
-        </w:rPr>
-      </w:pPr>
-      <w:r>
-        <w:rPr>
-          <w:rFonts w:ascii="Times New Roman" w:eastAsia="Times New Roman" w:hAnsi="Times New Roman" w:cs="Times New Roman"/>
-          <w:sz w:val="24"/>
-          <w:szCs w:val="24"/>
-          <w:lang w:eastAsia="pl-PL"/>
-        </w:rPr>
-        <w:t xml:space="preserve">Selekcja osobników do rozrodu opisuje mechanizmy wyboru rodziców, których geny zostaną skrzyżowane. Rodzice będą wybierani losowo, a wpływ na prawdopodobieństwo wylosowania będzie miała wielkość funkcji przystosowania. Potomstwo wydadzą </w:t>
-      </w:r>
-    </w:p>
-    <w:p>
-      <w:pPr>
-        <w:spacing w:before="100" w:beforeAutospacing="1" w:after="100" w:afterAutospacing="1" w:line="240" w:lineRule="auto"/>
-        <w:jc w:val="both"/>
-        <w:rPr>
-          <w:rFonts w:ascii="Times New Roman" w:eastAsia="Times New Roman" w:hAnsi="Times New Roman" w:cs="Times New Roman"/>
-          <w:sz w:val="24"/>
-          <w:szCs w:val="24"/>
-          <w:lang w:eastAsia="pl-PL"/>
-        </w:rPr>
-      </w:pPr>
-      <w:r>
-        <w:rPr>
-          <w:rFonts w:ascii="Times New Roman" w:eastAsia="Times New Roman" w:hAnsi="Times New Roman" w:cs="Times New Roman"/>
-          <w:sz w:val="24"/>
-          <w:szCs w:val="24"/>
-          <w:lang w:eastAsia="pl-PL"/>
-        </w:rPr>
-        <w:t xml:space="preserve">Mutacja w przyrodzie jest zjawiskiem, które dotknąć może każdego osobnika niezależnie od jego przystosowania, jakkolwiek szkodliwe warunki wpływają na wzrost ich prawdopodobieństwa. Przykładowo, w rejonach silnie zanieczyszczonych można zaobserwować większą liczbę anomalii w budowie osobników. W algorytmie zastosujemy jeden z trzech scenariuszy. Prawdopodobieństwo mutacji będzie równe dla każdego osobnika. Jako mutacje będziemy rozpatrywać wszystkie operacje zmieniające pojedynczy chromosom. Należeć będą do nich: </w:t>
+        <w:t>Pierwszy punkt obrazuje, jak środowisko wpływa na przetrwanie populacji. W wyniku selekcji zostaną wyeliminowane osobniki o najgorszych wartościach funkcji przystosowania. Na ilość przetrwanych osobników wpływ będzie mieć pojemność środowiska Vs. W naszym algorytmie eliminować będziemy Ws najgorszych osobników, gdzie Vs + Ws = Ps,</w:t>
+      </w:r>
+      <w:r>
+        <w:rPr>
+          <w:rFonts w:ascii="Times New Roman" w:eastAsia="Times New Roman" w:hAnsi="Times New Roman" w:cs="Times New Roman"/>
+          <w:sz w:val="24"/>
+          <w:szCs w:val="24"/>
+          <w:lang w:eastAsia="pl-PL"/>
+        </w:rPr>
+        <w:t xml:space="preserve"> Ps oznacza wielkość populacji. Odpowiada to metodzie rankingowej</w:t>
+      </w:r>
+    </w:p>
+    <w:p>
+      <w:pPr>
+        <w:spacing w:before="100" w:beforeAutospacing="1" w:after="100" w:afterAutospacing="1" w:line="240" w:lineRule="auto"/>
+        <w:jc w:val="both"/>
+        <w:rPr>
+          <w:rFonts w:ascii="Times New Roman" w:eastAsia="Times New Roman" w:hAnsi="Times New Roman" w:cs="Times New Roman"/>
+          <w:sz w:val="24"/>
+          <w:szCs w:val="24"/>
+          <w:lang w:eastAsia="pl-PL"/>
+        </w:rPr>
+      </w:pPr>
+      <w:r>
+        <w:rPr>
+          <w:rFonts w:ascii="Times New Roman" w:eastAsia="Times New Roman" w:hAnsi="Times New Roman" w:cs="Times New Roman"/>
+          <w:sz w:val="24"/>
+          <w:szCs w:val="24"/>
+          <w:lang w:eastAsia="pl-PL"/>
+        </w:rPr>
+        <w:t xml:space="preserve">Selekcja osobników do rozrodu opisuje mechanizmy wyboru rodziców, których geny zostaną skrzyżowane. Rodzice będą wybierani losowo, a </w:t>
+      </w:r>
+      <w:r>
+        <w:rPr>
+          <w:rFonts w:ascii="Times New Roman" w:eastAsia="Times New Roman" w:hAnsi="Times New Roman" w:cs="Times New Roman"/>
+          <w:sz w:val="24"/>
+          <w:szCs w:val="24"/>
+          <w:lang w:eastAsia="pl-PL"/>
+        </w:rPr>
+        <w:t>potomstwo</w:t>
+      </w:r>
+      <w:r>
+        <w:rPr>
+          <w:rFonts w:ascii="Times New Roman" w:eastAsia="Times New Roman" w:hAnsi="Times New Roman" w:cs="Times New Roman"/>
+          <w:sz w:val="24"/>
+          <w:szCs w:val="24"/>
+          <w:lang w:eastAsia="pl-PL"/>
+        </w:rPr>
+        <w:t xml:space="preserve"> wydadzą </w:t>
+      </w:r>
+      <w:r>
+        <w:rPr>
+          <w:rFonts w:ascii="Times New Roman" w:eastAsia="Times New Roman" w:hAnsi="Times New Roman" w:cs="Times New Roman"/>
+          <w:sz w:val="24"/>
+          <w:szCs w:val="24"/>
+          <w:lang w:eastAsia="pl-PL"/>
+        </w:rPr>
+        <w:t>osobniki, które przeszły selekcję. Odpowiada to metodzie ruletki.</w:t>
+      </w:r>
+    </w:p>
+    <w:p>
+      <w:pPr>
+        <w:spacing w:before="100" w:beforeAutospacing="1" w:after="100" w:afterAutospacing="1" w:line="240" w:lineRule="auto"/>
+        <w:jc w:val="both"/>
+        <w:rPr>
+          <w:rFonts w:ascii="Times New Roman" w:eastAsia="Times New Roman" w:hAnsi="Times New Roman" w:cs="Times New Roman"/>
+          <w:sz w:val="24"/>
+          <w:szCs w:val="24"/>
+          <w:lang w:eastAsia="pl-PL"/>
+        </w:rPr>
+      </w:pPr>
+      <w:r>
+        <w:rPr>
+          <w:rFonts w:ascii="Times New Roman" w:eastAsia="Times New Roman" w:hAnsi="Times New Roman" w:cs="Times New Roman"/>
+          <w:sz w:val="24"/>
+          <w:szCs w:val="24"/>
+          <w:lang w:eastAsia="pl-PL"/>
+        </w:rPr>
+        <w:t xml:space="preserve">Mutacja w przyrodzie jest zjawiskiem, które dotknąć może każdego osobnika niezależnie od jego przystosowania, jakkolwiek szkodliwe warunki wpływają na wzrost ich prawdopodobieństwa. Przykładowo, w rejonach silnie zanieczyszczonych można zaobserwować większą liczbę anomalii w budowie osobników. </w:t>
+      </w:r>
+      <w:r>
+        <w:rPr>
+          <w:rFonts w:ascii="Times New Roman" w:eastAsia="Times New Roman" w:hAnsi="Times New Roman" w:cs="Times New Roman"/>
+          <w:sz w:val="24"/>
+          <w:szCs w:val="24"/>
+          <w:lang w:eastAsia="pl-PL"/>
+        </w:rPr>
+        <w:t>W celu uproszczenia p</w:t>
+      </w:r>
+      <w:r>
+        <w:rPr>
+          <w:rFonts w:ascii="Times New Roman" w:eastAsia="Times New Roman" w:hAnsi="Times New Roman" w:cs="Times New Roman"/>
+          <w:sz w:val="24"/>
+          <w:szCs w:val="24"/>
+          <w:lang w:eastAsia="pl-PL"/>
+        </w:rPr>
+        <w:t>rawdopodobieństwo mutacji będzie równe dla każdego osobnika.</w:t>
+      </w:r>
+    </w:p>
+    <w:p>
+      <w:pPr>
+        <w:spacing w:before="100" w:beforeAutospacing="1" w:after="100" w:afterAutospacing="1" w:line="240" w:lineRule="auto"/>
+        <w:jc w:val="both"/>
+        <w:rPr>
+          <w:rFonts w:ascii="Times New Roman" w:eastAsia="Times New Roman" w:hAnsi="Times New Roman" w:cs="Times New Roman"/>
+          <w:sz w:val="24"/>
+          <w:szCs w:val="24"/>
+          <w:lang w:eastAsia="pl-PL"/>
+        </w:rPr>
+      </w:pPr>
+      <w:r>
+        <w:rPr>
+          <w:rFonts w:ascii="Times New Roman" w:eastAsia="Times New Roman" w:hAnsi="Times New Roman" w:cs="Times New Roman"/>
+          <w:sz w:val="24"/>
+          <w:szCs w:val="24"/>
+          <w:lang w:eastAsia="pl-PL"/>
+        </w:rPr>
+        <w:t xml:space="preserve">Jako mutacje będziemy rozpatrywać wszystkie operacje zmieniające pojedynczy chromosom. Należeć będą do nich: </w:t>
       </w:r>
     </w:p>
     <w:p>
@@ -10606,12 +10706,12 @@
       </w:r>
     </w:p>
     <w:sectPr>
-      <w:headerReference w:type="even" r:id="rId9"/>
-      <w:headerReference w:type="default" r:id="rId10"/>
-      <w:footerReference w:type="even" r:id="rId11"/>
-      <w:footerReference w:type="default" r:id="rId12"/>
-      <w:headerReference w:type="first" r:id="rId13"/>
-      <w:footerReference w:type="first" r:id="rId14"/>
+      <w:headerReference w:type="even" r:id="rId10"/>
+      <w:headerReference w:type="default" r:id="rId11"/>
+      <w:footerReference w:type="even" r:id="rId12"/>
+      <w:footerReference w:type="default" r:id="rId13"/>
+      <w:headerReference w:type="first" r:id="rId14"/>
+      <w:footerReference w:type="first" r:id="rId15"/>
       <w:pgSz w:w="11906" w:h="16838"/>
       <w:pgMar w:top="1417" w:right="1417" w:bottom="1417" w:left="1417" w:header="708" w:footer="708" w:gutter="0"/>
       <w:cols w:space="708"/>
@@ -16452,4 +16552,16 @@
   <a:objectDefaults/>
   <a:extraClrSchemeLst/>
 </a:theme>
+</file>
+
+<file path=customXml/item1.xml><?xml version="1.0" encoding="utf-8"?>
+<b:Sources xmlns:b="http://schemas.openxmlformats.org/officeDocument/2006/bibliography" xmlns="http://schemas.openxmlformats.org/officeDocument/2006/bibliography" SelectedStyle="\APA.XSL" StyleName="APA"/>
+</file>
+
+<file path=customXml/itemProps1.xml><?xml version="1.0" encoding="utf-8"?>
+<ds:datastoreItem xmlns:ds="http://schemas.openxmlformats.org/officeDocument/2006/customXml" ds:itemID="{72B541F5-EEC1-45F3-9A80-8611EE7E36EA}">
+  <ds:schemaRefs>
+    <ds:schemaRef ds:uri="http://schemas.openxmlformats.org/officeDocument/2006/bibliography"/>
+  </ds:schemaRefs>
+</ds:datastoreItem>
 </file>
</xml_diff>